<commit_message>
Removed bug from slab2functions, updated run environment and instructions doc.
</commit_message>
<xml_diff>
--- a/Slab2Instructions.docx
+++ b/Slab2Instructions.docx
@@ -193,12 +193,7 @@
         <w:contextualSpacing/>
       </w:pPr>
       <w:r>
-        <w:t xml:space="preserve">This will </w:t>
-      </w:r>
-      <w:bookmarkStart w:id="0" w:name="_GoBack"/>
-      <w:bookmarkEnd w:id="0"/>
-      <w:r>
-        <w:t>take about 5-10 minutes to run depending on internet speed</w:t>
+        <w:t>This will take about 5-10 minutes to run depending on internet speed</w:t>
       </w:r>
     </w:p>
     <w:p>
@@ -284,7 +279,7 @@
         <w:rPr>
           <w:i/>
         </w:rPr>
-        <w:t xml:space="preserve"> remove -n slab2env3</w:t>
+        <w:t xml:space="preserve"> remove -n slab2env</w:t>
       </w:r>
     </w:p>
     <w:p>
@@ -414,13 +409,7 @@
         <w:contextualSpacing/>
       </w:pPr>
       <w:r>
-        <w:t>To activate environment slab2env</w:t>
-      </w:r>
-      <w:r>
-        <w:t>3</w:t>
-      </w:r>
-      <w:r>
-        <w:t>:</w:t>
+        <w:t>To activate environment slab2env:</w:t>
       </w:r>
     </w:p>
     <w:p>
@@ -440,12 +429,6 @@
         </w:rPr>
         <w:t>source activate slab2env</w:t>
       </w:r>
-      <w:r>
-        <w:rPr>
-          <w:i/>
-        </w:rPr>
-        <w:t>3</w:t>
-      </w:r>
     </w:p>
     <w:p>
       <w:pPr>
@@ -502,10 +485,7 @@
         <w:t xml:space="preserve">Before beginning, you must </w:t>
       </w:r>
       <w:r>
-        <w:t xml:space="preserve">set up the bathymetry directory correctly. Navigate to </w:t>
-      </w:r>
-      <w:r>
-        <w:t>[Slab2_location]/Slab2_Code/</w:t>
+        <w:t>set up the bathymetry directory correctly. Navigate to [Slab2_location]/Slab2_Code/</w:t>
       </w:r>
       <w:proofErr w:type="spellStart"/>
       <w:r>
@@ -514,6 +494,25 @@
       <w:proofErr w:type="spellEnd"/>
       <w:r>
         <w:t>/bathymetry.</w:t>
+      </w:r>
+    </w:p>
+    <w:p>
+      <w:pPr>
+        <w:pStyle w:val="ListParagraph"/>
+        <w:numPr>
+          <w:ilvl w:val="0"/>
+          <w:numId w:val="19"/>
+        </w:numPr>
+        <w:outlineLvl w:val="0"/>
+      </w:pPr>
+      <w:r>
+        <w:t xml:space="preserve">Activate environment: </w:t>
+      </w:r>
+      <w:r>
+        <w:rPr>
+          <w:i/>
+        </w:rPr>
+        <w:t>source activate slab2env</w:t>
       </w:r>
     </w:p>
     <w:p>
@@ -578,28 +577,34 @@
         <w:rPr>
           <w:lang w:val="en-US"/>
         </w:rPr>
-        <w:t xml:space="preserve"> '{if(NR==1) print "</w:t>
-      </w:r>
-      <w:proofErr w:type="spellStart"/>
+        <w:t xml:space="preserve"> '{</w:t>
+      </w:r>
       <w:proofErr w:type="gramStart"/>
       <w:r>
         <w:rPr>
           <w:lang w:val="en-US"/>
         </w:rPr>
-        <w:t>lon,lat</w:t>
+        <w:t>if(</w:t>
       </w:r>
       <w:proofErr w:type="gramEnd"/>
       <w:r>
         <w:rPr>
           <w:lang w:val="en-US"/>
         </w:rPr>
-        <w:t>,thickness</w:t>
-      </w:r>
-      <w:proofErr w:type="spellEnd"/>
+        <w:t>NR==1) print "</w:t>
+      </w:r>
+      <w:proofErr w:type="spellStart"/>
       <w:r>
         <w:rPr>
           <w:lang w:val="en-US"/>
         </w:rPr>
+        <w:t>lon,lat,thickness</w:t>
+      </w:r>
+      <w:proofErr w:type="spellEnd"/>
+      <w:r>
+        <w:rPr>
+          <w:lang w:val="en-US"/>
+        </w:rPr>
         <w:t>\n"$1","$2","$3; else print $1","$2","$3}' &gt;</w:t>
       </w:r>
       <w:r>
@@ -619,10 +624,8 @@
         <w:outlineLvl w:val="0"/>
       </w:pPr>
       <w:r>
-        <w:t>Unzip and convert dense sediment thi</w:t>
-      </w:r>
-      <w:r>
-        <w:t>ckness data to a CSV file:</w:t>
+        <w:lastRenderedPageBreak/>
+        <w:t>Unzip and convert dense sediment thickness data to a CSV file:</w:t>
       </w:r>
     </w:p>
     <w:p>
@@ -636,7 +639,6 @@
       </w:pPr>
       <w:proofErr w:type="spellStart"/>
       <w:r>
-        <w:lastRenderedPageBreak/>
         <w:t>Gunzip</w:t>
       </w:r>
       <w:proofErr w:type="spellEnd"/>
@@ -665,22 +667,28 @@
         <w:rPr>
           <w:lang w:val="en-US"/>
         </w:rPr>
-        <w:t xml:space="preserve"> '{if(NR==1) print "</w:t>
-      </w:r>
-      <w:proofErr w:type="spellStart"/>
+        <w:t xml:space="preserve"> '{</w:t>
+      </w:r>
       <w:proofErr w:type="gramStart"/>
       <w:r>
         <w:rPr>
           <w:lang w:val="en-US"/>
         </w:rPr>
-        <w:t>lon,lat</w:t>
+        <w:t>if(</w:t>
       </w:r>
       <w:proofErr w:type="gramEnd"/>
       <w:r>
         <w:rPr>
           <w:lang w:val="en-US"/>
         </w:rPr>
-        <w:t>,thickness</w:t>
+        <w:t>NR==1) print "</w:t>
+      </w:r>
+      <w:proofErr w:type="spellStart"/>
+      <w:r>
+        <w:rPr>
+          <w:lang w:val="en-US"/>
+        </w:rPr>
+        <w:t>lon,lat,thickness</w:t>
       </w:r>
       <w:proofErr w:type="spellEnd"/>
       <w:r>
@@ -767,13 +775,7 @@
         <w:rPr>
           <w:lang w:val="en-US"/>
         </w:rPr>
-        <w:t>gebco5x5.grd</w:t>
-      </w:r>
-      <w:r>
-        <w:rPr>
-          <w:lang w:val="en-US"/>
-        </w:rPr>
-        <w:t>); if using this, skip (a) below.</w:t>
+        <w:t>gebco5x5.grd); if using this, skip (a) below.</w:t>
       </w:r>
     </w:p>
     <w:p>
@@ -807,18 +809,120 @@
         <w:t>Create CSV file gebco</w:t>
       </w:r>
       <w:r>
-        <w:t xml:space="preserve">5x5.csv using similar command as (2a), above. </w:t>
+        <w:t>5x5</w:t>
+      </w:r>
+      <w:r>
+        <w:t>.csv using similar command as (3</w:t>
+      </w:r>
+      <w:r>
+        <w:t xml:space="preserve">a), above. </w:t>
       </w:r>
     </w:p>
     <w:p>
       <w:pPr>
         <w:pStyle w:val="ListParagraph"/>
         <w:numPr>
-          <w:ilvl w:val="0"/>
+          <w:ilvl w:val="2"/>
           <w:numId w:val="19"/>
         </w:numPr>
         <w:outlineLvl w:val="0"/>
       </w:pPr>
+      <w:proofErr w:type="spellStart"/>
+      <w:r>
+        <w:rPr>
+          <w:lang w:val="en-US"/>
+        </w:rPr>
+        <w:t>gmt</w:t>
+      </w:r>
+      <w:proofErr w:type="spellEnd"/>
+      <w:r>
+        <w:rPr>
+          <w:lang w:val="en-US"/>
+        </w:rPr>
+        <w:t xml:space="preserve"> grd2xyz </w:t>
+      </w:r>
+      <w:r>
+        <w:rPr>
+          <w:lang w:val="en-US"/>
+        </w:rPr>
+        <w:t>gebco5x5</w:t>
+      </w:r>
+      <w:r>
+        <w:rPr>
+          <w:lang w:val="en-US"/>
+        </w:rPr>
+        <w:t xml:space="preserve">.grd | </w:t>
+      </w:r>
+      <w:proofErr w:type="spellStart"/>
+      <w:r>
+        <w:rPr>
+          <w:lang w:val="en-US"/>
+        </w:rPr>
+        <w:t>awk</w:t>
+      </w:r>
+      <w:proofErr w:type="spellEnd"/>
+      <w:r>
+        <w:rPr>
+          <w:lang w:val="en-US"/>
+        </w:rPr>
+        <w:t xml:space="preserve"> '{</w:t>
+      </w:r>
+      <w:proofErr w:type="gramStart"/>
+      <w:r>
+        <w:rPr>
+          <w:lang w:val="en-US"/>
+        </w:rPr>
+        <w:t>if(</w:t>
+      </w:r>
+      <w:proofErr w:type="gramEnd"/>
+      <w:r>
+        <w:rPr>
+          <w:lang w:val="en-US"/>
+        </w:rPr>
+        <w:t>NR==1) print "</w:t>
+      </w:r>
+      <w:proofErr w:type="spellStart"/>
+      <w:r>
+        <w:rPr>
+          <w:lang w:val="en-US"/>
+        </w:rPr>
+        <w:t>lon,lat,</w:t>
+      </w:r>
+      <w:r>
+        <w:rPr>
+          <w:lang w:val="en-US"/>
+        </w:rPr>
+        <w:t>elev</w:t>
+      </w:r>
+      <w:proofErr w:type="spellEnd"/>
+      <w:r>
+        <w:rPr>
+          <w:lang w:val="en-US"/>
+        </w:rPr>
+        <w:t>\n"$1","$2","$3; else print $1","$2","$3}' &gt;</w:t>
+      </w:r>
+      <w:r>
+        <w:rPr>
+          <w:lang w:val="en-US"/>
+        </w:rPr>
+        <w:t>gebco5x5</w:t>
+      </w:r>
+      <w:r>
+        <w:rPr>
+          <w:lang w:val="en-US"/>
+        </w:rPr>
+        <w:t>.csv</w:t>
+      </w:r>
+    </w:p>
+    <w:p>
+      <w:pPr>
+        <w:pStyle w:val="ListParagraph"/>
+        <w:numPr>
+          <w:ilvl w:val="0"/>
+          <w:numId w:val="19"/>
+        </w:numPr>
+        <w:outlineLvl w:val="0"/>
+      </w:pPr>
       <w:r>
         <w:t xml:space="preserve">Run </w:t>
       </w:r>
@@ -826,25 +930,7 @@
         <w:rPr>
           <w:lang w:val="en-US"/>
         </w:rPr>
-        <w:t>mergest.py</w:t>
-      </w:r>
-      <w:r>
-        <w:rPr>
-          <w:lang w:val="en-US"/>
-        </w:rPr>
-        <w:t xml:space="preserve">. This will create the file </w:t>
-      </w:r>
-      <w:r>
-        <w:rPr>
-          <w:lang w:val="en-US"/>
-        </w:rPr>
-        <w:t>totalBA.csv</w:t>
-      </w:r>
-      <w:r>
-        <w:rPr>
-          <w:lang w:val="en-US"/>
-        </w:rPr>
-        <w:t xml:space="preserve">, which </w:t>
+        <w:t xml:space="preserve">mergest.py. This will create the file totalBA.csv, which </w:t>
       </w:r>
       <w:proofErr w:type="spellStart"/>
       <w:r>
@@ -1273,6 +1359,7 @@
         </w:rPr>
       </w:pPr>
       <w:r>
+        <w:lastRenderedPageBreak/>
         <w:t>We have created a synthetic data set (</w:t>
       </w:r>
       <w:r>
@@ -1352,19 +1439,18 @@
         <w:t>.</w:t>
       </w:r>
       <w:r>
-        <w:t xml:space="preserve"> This can be </w:t>
-      </w:r>
-      <w:r>
-        <w:lastRenderedPageBreak/>
-        <w:t xml:space="preserve">used to test the code is working properly before running further models. The figures below </w:t>
-      </w:r>
-      <w:proofErr w:type="spellStart"/>
-      <w:r>
-        <w:t>showsthe</w:t>
-      </w:r>
-      <w:proofErr w:type="spellEnd"/>
-      <w:r>
-        <w:t xml:space="preserve"> synthetic data and the model the code should produce, following the steps below in </w:t>
+        <w:t xml:space="preserve"> This can be used to test the code is working properly before running further models. The figures below </w:t>
+      </w:r>
+      <w:proofErr w:type="gramStart"/>
+      <w:r>
+        <w:t>shows</w:t>
+      </w:r>
+      <w:proofErr w:type="gramEnd"/>
+      <w:r>
+        <w:t xml:space="preserve"> </w:t>
+      </w:r>
+      <w:r>
+        <w:t xml:space="preserve">the synthetic data and the model the code should produce, following the steps below in </w:t>
       </w:r>
       <w:r>
         <w:rPr>
@@ -1421,15 +1507,15 @@
         <w:t xml:space="preserve">[Slab2_location]/Slab2_Code/slab2code/SYNTH. </w:t>
       </w:r>
       <w:r>
-        <w:t xml:space="preserve">The input model (used as a reference surface for the Slab2 search) includes only the projected input data shown below, while the Slab2 code by default also uses an Average Active Source profile, and so </w:t>
-      </w:r>
-      <w:proofErr w:type="spellStart"/>
-      <w:r>
-        <w:t>differes</w:t>
-      </w:r>
-      <w:proofErr w:type="spellEnd"/>
-      <w:r>
-        <w:t xml:space="preserve"> slightly from the input model in its shallowest extent. </w:t>
+        <w:t>The input model (used as a reference surface for the Slab2 search) includes only the projected input data shown below, while the Slab2 code by default also uses an Average Activ</w:t>
+      </w:r>
+      <w:r>
+        <w:t>e Source profile, and so differ</w:t>
+      </w:r>
+      <w:bookmarkStart w:id="0" w:name="_GoBack"/>
+      <w:bookmarkEnd w:id="0"/>
+      <w:r>
+        <w:t xml:space="preserve">s slightly from the input model in its shallowest extent. </w:t>
       </w:r>
     </w:p>
     <w:p>

</xml_diff>